<commit_message>
data modelling and data engineering commit
</commit_message>
<xml_diff>
--- a/SQL Instructions.docx
+++ b/SQL Instructions.docx
@@ -196,13 +196,15 @@
           <w:rFonts w:ascii="Times New Roman" w:eastAsia="Times New Roman" w:hAnsi="Times New Roman" w:cs="Times New Roman"/>
           <w:sz w:val="24"/>
           <w:szCs w:val="24"/>
-        </w:rPr>
-      </w:pPr>
-      <w:r>
-        <w:rPr>
-          <w:rFonts w:ascii="Times New Roman" w:eastAsia="Times New Roman" w:hAnsi="Times New Roman" w:cs="Times New Roman"/>
-          <w:sz w:val="24"/>
-          <w:szCs w:val="24"/>
+          <w:highlight w:val="yellow"/>
+        </w:rPr>
+      </w:pPr>
+      <w:r>
+        <w:rPr>
+          <w:rFonts w:ascii="Times New Roman" w:eastAsia="Times New Roman" w:hAnsi="Times New Roman" w:cs="Times New Roman"/>
+          <w:sz w:val="24"/>
+          <w:szCs w:val="24"/>
+          <w:highlight w:val="yellow"/>
         </w:rPr>
         <w:t xml:space="preserve">Create a new repository for this project called </w:t>
       </w:r>
@@ -212,6 +214,7 @@
           <w:rFonts w:ascii="Courier New" w:eastAsia="Times New Roman" w:hAnsi="Courier New" w:cs="Courier New"/>
           <w:sz w:val="20"/>
           <w:szCs w:val="20"/>
+          <w:highlight w:val="yellow"/>
         </w:rPr>
         <w:t>sql</w:t>
       </w:r>
@@ -221,6 +224,7 @@
           <w:rFonts w:ascii="Courier New" w:eastAsia="Times New Roman" w:hAnsi="Courier New" w:cs="Courier New"/>
           <w:sz w:val="20"/>
           <w:szCs w:val="20"/>
+          <w:highlight w:val="yellow"/>
         </w:rPr>
         <w:t>-challenge</w:t>
       </w:r>
@@ -229,6 +233,7 @@
           <w:rFonts w:ascii="Times New Roman" w:eastAsia="Times New Roman" w:hAnsi="Times New Roman" w:cs="Times New Roman"/>
           <w:sz w:val="24"/>
           <w:szCs w:val="24"/>
+          <w:highlight w:val="yellow"/>
         </w:rPr>
         <w:t xml:space="preserve">. </w:t>
       </w:r>
@@ -239,6 +244,7 @@
           <w:bCs/>
           <w:sz w:val="24"/>
           <w:szCs w:val="24"/>
+          <w:highlight w:val="yellow"/>
         </w:rPr>
         <w:t>Do not add this homework to an existing repository</w:t>
       </w:r>
@@ -247,6 +253,7 @@
           <w:rFonts w:ascii="Times New Roman" w:eastAsia="Times New Roman" w:hAnsi="Times New Roman" w:cs="Times New Roman"/>
           <w:sz w:val="24"/>
           <w:szCs w:val="24"/>
+          <w:highlight w:val="yellow"/>
         </w:rPr>
         <w:t>.</w:t>
       </w:r>
@@ -263,13 +270,15 @@
           <w:rFonts w:ascii="Times New Roman" w:eastAsia="Times New Roman" w:hAnsi="Times New Roman" w:cs="Times New Roman"/>
           <w:sz w:val="24"/>
           <w:szCs w:val="24"/>
-        </w:rPr>
-      </w:pPr>
-      <w:r>
-        <w:rPr>
-          <w:rFonts w:ascii="Times New Roman" w:eastAsia="Times New Roman" w:hAnsi="Times New Roman" w:cs="Times New Roman"/>
-          <w:sz w:val="24"/>
-          <w:szCs w:val="24"/>
+          <w:highlight w:val="yellow"/>
+        </w:rPr>
+      </w:pPr>
+      <w:r>
+        <w:rPr>
+          <w:rFonts w:ascii="Times New Roman" w:eastAsia="Times New Roman" w:hAnsi="Times New Roman" w:cs="Times New Roman"/>
+          <w:sz w:val="24"/>
+          <w:szCs w:val="24"/>
+          <w:highlight w:val="yellow"/>
         </w:rPr>
         <w:t>Clone the new repository to your computer.</w:t>
       </w:r>
@@ -286,13 +295,15 @@
           <w:rFonts w:ascii="Times New Roman" w:eastAsia="Times New Roman" w:hAnsi="Times New Roman" w:cs="Times New Roman"/>
           <w:sz w:val="24"/>
           <w:szCs w:val="24"/>
-        </w:rPr>
-      </w:pPr>
-      <w:r>
-        <w:rPr>
-          <w:rFonts w:ascii="Times New Roman" w:eastAsia="Times New Roman" w:hAnsi="Times New Roman" w:cs="Times New Roman"/>
-          <w:sz w:val="24"/>
-          <w:szCs w:val="24"/>
+          <w:highlight w:val="yellow"/>
+        </w:rPr>
+      </w:pPr>
+      <w:r>
+        <w:rPr>
+          <w:rFonts w:ascii="Times New Roman" w:eastAsia="Times New Roman" w:hAnsi="Times New Roman" w:cs="Times New Roman"/>
+          <w:sz w:val="24"/>
+          <w:szCs w:val="24"/>
+          <w:highlight w:val="yellow"/>
         </w:rPr>
         <w:t xml:space="preserve">Inside your local git repository, create a directory for the SQL challenge. Use a folder name to correspond to the challenge: </w:t>
       </w:r>
@@ -304,6 +315,7 @@
           <w:bCs/>
           <w:sz w:val="24"/>
           <w:szCs w:val="24"/>
+          <w:highlight w:val="yellow"/>
         </w:rPr>
         <w:t>EmployeeSQL</w:t>
       </w:r>
@@ -313,6 +325,7 @@
           <w:rFonts w:ascii="Times New Roman" w:eastAsia="Times New Roman" w:hAnsi="Times New Roman" w:cs="Times New Roman"/>
           <w:sz w:val="24"/>
           <w:szCs w:val="24"/>
+          <w:highlight w:val="yellow"/>
         </w:rPr>
         <w:t>.</w:t>
       </w:r>
@@ -329,13 +342,15 @@
           <w:rFonts w:ascii="Times New Roman" w:eastAsia="Times New Roman" w:hAnsi="Times New Roman" w:cs="Times New Roman"/>
           <w:sz w:val="24"/>
           <w:szCs w:val="24"/>
-        </w:rPr>
-      </w:pPr>
-      <w:r>
-        <w:rPr>
-          <w:rFonts w:ascii="Times New Roman" w:eastAsia="Times New Roman" w:hAnsi="Times New Roman" w:cs="Times New Roman"/>
-          <w:sz w:val="24"/>
-          <w:szCs w:val="24"/>
+          <w:highlight w:val="yellow"/>
+        </w:rPr>
+      </w:pPr>
+      <w:r>
+        <w:rPr>
+          <w:rFonts w:ascii="Times New Roman" w:eastAsia="Times New Roman" w:hAnsi="Times New Roman" w:cs="Times New Roman"/>
+          <w:sz w:val="24"/>
+          <w:szCs w:val="24"/>
+          <w:highlight w:val="yellow"/>
         </w:rPr>
         <w:t>Add your files to this folder.</w:t>
       </w:r>
@@ -352,13 +367,15 @@
           <w:rFonts w:ascii="Times New Roman" w:eastAsia="Times New Roman" w:hAnsi="Times New Roman" w:cs="Times New Roman"/>
           <w:sz w:val="24"/>
           <w:szCs w:val="24"/>
-        </w:rPr>
-      </w:pPr>
-      <w:r>
-        <w:rPr>
-          <w:rFonts w:ascii="Times New Roman" w:eastAsia="Times New Roman" w:hAnsi="Times New Roman" w:cs="Times New Roman"/>
-          <w:sz w:val="24"/>
-          <w:szCs w:val="24"/>
+          <w:highlight w:val="yellow"/>
+        </w:rPr>
+      </w:pPr>
+      <w:r>
+        <w:rPr>
+          <w:rFonts w:ascii="Times New Roman" w:eastAsia="Times New Roman" w:hAnsi="Times New Roman" w:cs="Times New Roman"/>
+          <w:sz w:val="24"/>
+          <w:szCs w:val="24"/>
+          <w:highlight w:val="yellow"/>
         </w:rPr>
         <w:t>Push the above changes to GitHub.</w:t>
       </w:r>
@@ -423,6 +440,7 @@
           <w:rFonts w:ascii="Times New Roman" w:eastAsia="Times New Roman" w:hAnsi="Times New Roman" w:cs="Times New Roman"/>
           <w:sz w:val="24"/>
           <w:szCs w:val="24"/>
+          <w:highlight w:val="yellow"/>
         </w:rPr>
         <w:t xml:space="preserve">Inspect the CSVs and sketch out an ERD of the tables. Feel free to use a tool like </w:t>
       </w:r>
@@ -433,6 +451,7 @@
             <w:color w:val="0000FF"/>
             <w:sz w:val="24"/>
             <w:szCs w:val="24"/>
+            <w:highlight w:val="yellow"/>
             <w:u w:val="single"/>
           </w:rPr>
           <w:t>http://www.quickdatabasediagrams.com</w:t>
@@ -443,6 +462,7 @@
           <w:rFonts w:ascii="Times New Roman" w:eastAsia="Times New Roman" w:hAnsi="Times New Roman" w:cs="Times New Roman"/>
           <w:sz w:val="24"/>
           <w:szCs w:val="24"/>
+          <w:highlight w:val="yellow"/>
         </w:rPr>
         <w:t>.</w:t>
       </w:r>
@@ -482,13 +502,15 @@
           <w:rFonts w:ascii="Times New Roman" w:eastAsia="Times New Roman" w:hAnsi="Times New Roman" w:cs="Times New Roman"/>
           <w:sz w:val="24"/>
           <w:szCs w:val="24"/>
-        </w:rPr>
-      </w:pPr>
-      <w:r>
-        <w:rPr>
-          <w:rFonts w:ascii="Times New Roman" w:eastAsia="Times New Roman" w:hAnsi="Times New Roman" w:cs="Times New Roman"/>
-          <w:sz w:val="24"/>
-          <w:szCs w:val="24"/>
+          <w:highlight w:val="yellow"/>
+        </w:rPr>
+      </w:pPr>
+      <w:r>
+        <w:rPr>
+          <w:rFonts w:ascii="Times New Roman" w:eastAsia="Times New Roman" w:hAnsi="Times New Roman" w:cs="Times New Roman"/>
+          <w:sz w:val="24"/>
+          <w:szCs w:val="24"/>
+          <w:highlight w:val="yellow"/>
         </w:rPr>
         <w:t>Use the information you have to create a table schema for each of the six CSV files. Remember to specify data types, primary keys, foreign keys, and other constraints.</w:t>
       </w:r>
@@ -505,13 +527,15 @@
           <w:rFonts w:ascii="Times New Roman" w:eastAsia="Times New Roman" w:hAnsi="Times New Roman" w:cs="Times New Roman"/>
           <w:sz w:val="24"/>
           <w:szCs w:val="24"/>
-        </w:rPr>
-      </w:pPr>
-      <w:r>
-        <w:rPr>
-          <w:rFonts w:ascii="Times New Roman" w:eastAsia="Times New Roman" w:hAnsi="Times New Roman" w:cs="Times New Roman"/>
-          <w:sz w:val="24"/>
-          <w:szCs w:val="24"/>
+          <w:highlight w:val="yellow"/>
+        </w:rPr>
+      </w:pPr>
+      <w:r>
+        <w:rPr>
+          <w:rFonts w:ascii="Times New Roman" w:eastAsia="Times New Roman" w:hAnsi="Times New Roman" w:cs="Times New Roman"/>
+          <w:sz w:val="24"/>
+          <w:szCs w:val="24"/>
+          <w:highlight w:val="yellow"/>
         </w:rPr>
         <w:t xml:space="preserve">For the primary keys check to see if the column is unique, otherwise create a </w:t>
       </w:r>
@@ -522,9 +546,32 @@
             <w:color w:val="0000FF"/>
             <w:sz w:val="24"/>
             <w:szCs w:val="24"/>
+            <w:highlight w:val="yellow"/>
             <w:u w:val="single"/>
           </w:rPr>
-          <w:t>composite key</w:t>
+          <w:t>composi</w:t>
+        </w:r>
+        <w:r>
+          <w:rPr>
+            <w:rFonts w:ascii="Times New Roman" w:eastAsia="Times New Roman" w:hAnsi="Times New Roman" w:cs="Times New Roman"/>
+            <w:color w:val="0000FF"/>
+            <w:sz w:val="24"/>
+            <w:szCs w:val="24"/>
+            <w:highlight w:val="yellow"/>
+            <w:u w:val="single"/>
+          </w:rPr>
+          <w:t>t</w:t>
+        </w:r>
+        <w:r>
+          <w:rPr>
+            <w:rFonts w:ascii="Times New Roman" w:eastAsia="Times New Roman" w:hAnsi="Times New Roman" w:cs="Times New Roman"/>
+            <w:color w:val="0000FF"/>
+            <w:sz w:val="24"/>
+            <w:szCs w:val="24"/>
+            <w:highlight w:val="yellow"/>
+            <w:u w:val="single"/>
+          </w:rPr>
+          <w:t>e key</w:t>
         </w:r>
       </w:hyperlink>
       <w:r>
@@ -532,6 +579,7 @@
           <w:rFonts w:ascii="Times New Roman" w:eastAsia="Times New Roman" w:hAnsi="Times New Roman" w:cs="Times New Roman"/>
           <w:sz w:val="24"/>
           <w:szCs w:val="24"/>
+          <w:highlight w:val="yellow"/>
         </w:rPr>
         <w:t>. Which takes to primary keys in order to uniquely identify a row.</w:t>
       </w:r>
@@ -548,13 +596,15 @@
           <w:rFonts w:ascii="Times New Roman" w:eastAsia="Times New Roman" w:hAnsi="Times New Roman" w:cs="Times New Roman"/>
           <w:sz w:val="24"/>
           <w:szCs w:val="24"/>
-        </w:rPr>
-      </w:pPr>
-      <w:r>
-        <w:rPr>
-          <w:rFonts w:ascii="Times New Roman" w:eastAsia="Times New Roman" w:hAnsi="Times New Roman" w:cs="Times New Roman"/>
-          <w:sz w:val="24"/>
-          <w:szCs w:val="24"/>
+          <w:highlight w:val="yellow"/>
+        </w:rPr>
+      </w:pPr>
+      <w:r>
+        <w:rPr>
+          <w:rFonts w:ascii="Times New Roman" w:eastAsia="Times New Roman" w:hAnsi="Times New Roman" w:cs="Times New Roman"/>
+          <w:sz w:val="24"/>
+          <w:szCs w:val="24"/>
+          <w:highlight w:val="yellow"/>
         </w:rPr>
         <w:t>Be sure to create tables in the correct order to handle foreign keys.</w:t>
       </w:r>
@@ -571,13 +621,15 @@
           <w:rFonts w:ascii="Times New Roman" w:eastAsia="Times New Roman" w:hAnsi="Times New Roman" w:cs="Times New Roman"/>
           <w:sz w:val="24"/>
           <w:szCs w:val="24"/>
-        </w:rPr>
-      </w:pPr>
-      <w:r>
-        <w:rPr>
-          <w:rFonts w:ascii="Times New Roman" w:eastAsia="Times New Roman" w:hAnsi="Times New Roman" w:cs="Times New Roman"/>
-          <w:sz w:val="24"/>
-          <w:szCs w:val="24"/>
+          <w:highlight w:val="yellow"/>
+        </w:rPr>
+      </w:pPr>
+      <w:r>
+        <w:rPr>
+          <w:rFonts w:ascii="Times New Roman" w:eastAsia="Times New Roman" w:hAnsi="Times New Roman" w:cs="Times New Roman"/>
+          <w:sz w:val="24"/>
+          <w:szCs w:val="24"/>
+          <w:highlight w:val="yellow"/>
         </w:rPr>
         <w:t xml:space="preserve">Import each CSV file into the corresponding SQL table. </w:t>
       </w:r>
@@ -588,6 +640,7 @@
           <w:bCs/>
           <w:sz w:val="24"/>
           <w:szCs w:val="24"/>
+          <w:highlight w:val="yellow"/>
         </w:rPr>
         <w:t>Note</w:t>
       </w:r>
@@ -596,6 +649,7 @@
           <w:rFonts w:ascii="Times New Roman" w:eastAsia="Times New Roman" w:hAnsi="Times New Roman" w:cs="Times New Roman"/>
           <w:sz w:val="24"/>
           <w:szCs w:val="24"/>
+          <w:highlight w:val="yellow"/>
         </w:rPr>
         <w:t xml:space="preserve"> be sure to import the data in the same order that the tables were created and account for the headers when importing to avoid errors.</w:t>
       </w:r>

</xml_diff>

<commit_message>
some data analysis questions
</commit_message>
<xml_diff>
--- a/SQL Instructions.docx
+++ b/SQL Instructions.docx
@@ -707,13 +707,15 @@
           <w:rFonts w:ascii="Times New Roman" w:eastAsia="Times New Roman" w:hAnsi="Times New Roman" w:cs="Times New Roman"/>
           <w:sz w:val="24"/>
           <w:szCs w:val="24"/>
-        </w:rPr>
-      </w:pPr>
-      <w:r>
-        <w:rPr>
-          <w:rFonts w:ascii="Times New Roman" w:eastAsia="Times New Roman" w:hAnsi="Times New Roman" w:cs="Times New Roman"/>
-          <w:sz w:val="24"/>
-          <w:szCs w:val="24"/>
+          <w:highlight w:val="yellow"/>
+        </w:rPr>
+      </w:pPr>
+      <w:r>
+        <w:rPr>
+          <w:rFonts w:ascii="Times New Roman" w:eastAsia="Times New Roman" w:hAnsi="Times New Roman" w:cs="Times New Roman"/>
+          <w:sz w:val="24"/>
+          <w:szCs w:val="24"/>
+          <w:highlight w:val="yellow"/>
         </w:rPr>
         <w:t>List the following details of each employee: employee number, last name, first name, sex, and salary.</w:t>
       </w:r>

</xml_diff>

<commit_message>
completed data analysis questions
</commit_message>
<xml_diff>
--- a/SQL Instructions.docx
+++ b/SQL Instructions.docx
@@ -549,29 +549,7 @@
             <w:highlight w:val="yellow"/>
             <w:u w:val="single"/>
           </w:rPr>
-          <w:t>composi</w:t>
-        </w:r>
-        <w:r>
-          <w:rPr>
-            <w:rFonts w:ascii="Times New Roman" w:eastAsia="Times New Roman" w:hAnsi="Times New Roman" w:cs="Times New Roman"/>
-            <w:color w:val="0000FF"/>
-            <w:sz w:val="24"/>
-            <w:szCs w:val="24"/>
-            <w:highlight w:val="yellow"/>
-            <w:u w:val="single"/>
-          </w:rPr>
-          <w:t>t</w:t>
-        </w:r>
-        <w:r>
-          <w:rPr>
-            <w:rFonts w:ascii="Times New Roman" w:eastAsia="Times New Roman" w:hAnsi="Times New Roman" w:cs="Times New Roman"/>
-            <w:color w:val="0000FF"/>
-            <w:sz w:val="24"/>
-            <w:szCs w:val="24"/>
-            <w:highlight w:val="yellow"/>
-            <w:u w:val="single"/>
-          </w:rPr>
-          <w:t>e key</w:t>
+          <w:t>composite key</w:t>
         </w:r>
       </w:hyperlink>
       <w:r>
@@ -732,13 +710,15 @@
           <w:rFonts w:ascii="Times New Roman" w:eastAsia="Times New Roman" w:hAnsi="Times New Roman" w:cs="Times New Roman"/>
           <w:sz w:val="24"/>
           <w:szCs w:val="24"/>
-        </w:rPr>
-      </w:pPr>
-      <w:r>
-        <w:rPr>
-          <w:rFonts w:ascii="Times New Roman" w:eastAsia="Times New Roman" w:hAnsi="Times New Roman" w:cs="Times New Roman"/>
-          <w:sz w:val="24"/>
-          <w:szCs w:val="24"/>
+          <w:highlight w:val="yellow"/>
+        </w:rPr>
+      </w:pPr>
+      <w:r>
+        <w:rPr>
+          <w:rFonts w:ascii="Times New Roman" w:eastAsia="Times New Roman" w:hAnsi="Times New Roman" w:cs="Times New Roman"/>
+          <w:sz w:val="24"/>
+          <w:szCs w:val="24"/>
+          <w:highlight w:val="yellow"/>
         </w:rPr>
         <w:t>List first name, last name, and hire date for employees who were hired in 1986.</w:t>
       </w:r>
@@ -755,13 +735,15 @@
           <w:rFonts w:ascii="Times New Roman" w:eastAsia="Times New Roman" w:hAnsi="Times New Roman" w:cs="Times New Roman"/>
           <w:sz w:val="24"/>
           <w:szCs w:val="24"/>
-        </w:rPr>
-      </w:pPr>
-      <w:r>
-        <w:rPr>
-          <w:rFonts w:ascii="Times New Roman" w:eastAsia="Times New Roman" w:hAnsi="Times New Roman" w:cs="Times New Roman"/>
-          <w:sz w:val="24"/>
-          <w:szCs w:val="24"/>
+          <w:highlight w:val="yellow"/>
+        </w:rPr>
+      </w:pPr>
+      <w:r>
+        <w:rPr>
+          <w:rFonts w:ascii="Times New Roman" w:eastAsia="Times New Roman" w:hAnsi="Times New Roman" w:cs="Times New Roman"/>
+          <w:sz w:val="24"/>
+          <w:szCs w:val="24"/>
+          <w:highlight w:val="yellow"/>
         </w:rPr>
         <w:t>List the manager of each department with the following information: department number, department name, the manager's employee number, last name, first name.</w:t>
       </w:r>
@@ -778,13 +760,15 @@
           <w:rFonts w:ascii="Times New Roman" w:eastAsia="Times New Roman" w:hAnsi="Times New Roman" w:cs="Times New Roman"/>
           <w:sz w:val="24"/>
           <w:szCs w:val="24"/>
-        </w:rPr>
-      </w:pPr>
-      <w:r>
-        <w:rPr>
-          <w:rFonts w:ascii="Times New Roman" w:eastAsia="Times New Roman" w:hAnsi="Times New Roman" w:cs="Times New Roman"/>
-          <w:sz w:val="24"/>
-          <w:szCs w:val="24"/>
+          <w:highlight w:val="yellow"/>
+        </w:rPr>
+      </w:pPr>
+      <w:r>
+        <w:rPr>
+          <w:rFonts w:ascii="Times New Roman" w:eastAsia="Times New Roman" w:hAnsi="Times New Roman" w:cs="Times New Roman"/>
+          <w:sz w:val="24"/>
+          <w:szCs w:val="24"/>
+          <w:highlight w:val="yellow"/>
         </w:rPr>
         <w:t>List the department of each employee with the following information: employee number, last name, first name, and department name.</w:t>
       </w:r>
@@ -801,13 +785,15 @@
           <w:rFonts w:ascii="Times New Roman" w:eastAsia="Times New Roman" w:hAnsi="Times New Roman" w:cs="Times New Roman"/>
           <w:sz w:val="24"/>
           <w:szCs w:val="24"/>
-        </w:rPr>
-      </w:pPr>
-      <w:r>
-        <w:rPr>
-          <w:rFonts w:ascii="Times New Roman" w:eastAsia="Times New Roman" w:hAnsi="Times New Roman" w:cs="Times New Roman"/>
-          <w:sz w:val="24"/>
-          <w:szCs w:val="24"/>
+          <w:highlight w:val="yellow"/>
+        </w:rPr>
+      </w:pPr>
+      <w:r>
+        <w:rPr>
+          <w:rFonts w:ascii="Times New Roman" w:eastAsia="Times New Roman" w:hAnsi="Times New Roman" w:cs="Times New Roman"/>
+          <w:sz w:val="24"/>
+          <w:szCs w:val="24"/>
+          <w:highlight w:val="yellow"/>
         </w:rPr>
         <w:t>List first name, last name, and sex for employees whose first name is "Hercules" and last names begin with "B."</w:t>
       </w:r>
@@ -824,13 +810,15 @@
           <w:rFonts w:ascii="Times New Roman" w:eastAsia="Times New Roman" w:hAnsi="Times New Roman" w:cs="Times New Roman"/>
           <w:sz w:val="24"/>
           <w:szCs w:val="24"/>
-        </w:rPr>
-      </w:pPr>
-      <w:r>
-        <w:rPr>
-          <w:rFonts w:ascii="Times New Roman" w:eastAsia="Times New Roman" w:hAnsi="Times New Roman" w:cs="Times New Roman"/>
-          <w:sz w:val="24"/>
-          <w:szCs w:val="24"/>
+          <w:highlight w:val="yellow"/>
+        </w:rPr>
+      </w:pPr>
+      <w:r>
+        <w:rPr>
+          <w:rFonts w:ascii="Times New Roman" w:eastAsia="Times New Roman" w:hAnsi="Times New Roman" w:cs="Times New Roman"/>
+          <w:sz w:val="24"/>
+          <w:szCs w:val="24"/>
+          <w:highlight w:val="yellow"/>
         </w:rPr>
         <w:t>List all employees in the Sales department, including their employee number, last name, first name, and department name.</w:t>
       </w:r>
@@ -847,13 +835,15 @@
           <w:rFonts w:ascii="Times New Roman" w:eastAsia="Times New Roman" w:hAnsi="Times New Roman" w:cs="Times New Roman"/>
           <w:sz w:val="24"/>
           <w:szCs w:val="24"/>
-        </w:rPr>
-      </w:pPr>
-      <w:r>
-        <w:rPr>
-          <w:rFonts w:ascii="Times New Roman" w:eastAsia="Times New Roman" w:hAnsi="Times New Roman" w:cs="Times New Roman"/>
-          <w:sz w:val="24"/>
-          <w:szCs w:val="24"/>
+          <w:highlight w:val="yellow"/>
+        </w:rPr>
+      </w:pPr>
+      <w:r>
+        <w:rPr>
+          <w:rFonts w:ascii="Times New Roman" w:eastAsia="Times New Roman" w:hAnsi="Times New Roman" w:cs="Times New Roman"/>
+          <w:sz w:val="24"/>
+          <w:szCs w:val="24"/>
+          <w:highlight w:val="yellow"/>
         </w:rPr>
         <w:t>List all employees in the Sales and Development departments, including their employee number, last name, first name, and department name.</w:t>
       </w:r>
@@ -870,13 +860,15 @@
           <w:rFonts w:ascii="Times New Roman" w:eastAsia="Times New Roman" w:hAnsi="Times New Roman" w:cs="Times New Roman"/>
           <w:sz w:val="24"/>
           <w:szCs w:val="24"/>
-        </w:rPr>
-      </w:pPr>
-      <w:r>
-        <w:rPr>
-          <w:rFonts w:ascii="Times New Roman" w:eastAsia="Times New Roman" w:hAnsi="Times New Roman" w:cs="Times New Roman"/>
-          <w:sz w:val="24"/>
-          <w:szCs w:val="24"/>
+          <w:highlight w:val="yellow"/>
+        </w:rPr>
+      </w:pPr>
+      <w:r>
+        <w:rPr>
+          <w:rFonts w:ascii="Times New Roman" w:eastAsia="Times New Roman" w:hAnsi="Times New Roman" w:cs="Times New Roman"/>
+          <w:sz w:val="24"/>
+          <w:szCs w:val="24"/>
+          <w:highlight w:val="yellow"/>
         </w:rPr>
         <w:t>In descending order, list the frequency count of employee last names, i.e., how many employees share each last name.</w:t>
       </w:r>

</xml_diff>